<commit_message>
Rewrite revisions, change pictures.
</commit_message>
<xml_diff>
--- a/ipe-submission/paper.docx
+++ b/ipe-submission/paper.docx
@@ -184,13 +184,7 @@
         <w:t xml:space="preserve">. They </w:t>
       </w:r>
       <w:r>
-        <w:t xml:space="preserve">tested two versions of </w:t>
-      </w:r>
-      <w:r>
-        <w:t>free rider hypothesis</w:t>
-      </w:r>
-      <w:r>
-        <w:t xml:space="preserve"> – weak and strong – with experiments. “[</w:t>
+        <w:t>tested two versions of free rider hypothesis – weak and strong – with experiments. “[</w:t>
       </w:r>
       <w:proofErr w:type="spellStart"/>
       <w:r>
@@ -230,8 +224,6 @@
       <w:r>
         <w:t xml:space="preserve"> [Marwell and Ames (1981)].</w:t>
       </w:r>
-      <w:bookmarkStart w:id="2" w:name="_GoBack"/>
-      <w:bookmarkEnd w:id="2"/>
     </w:p>
     <w:p>
       <w:r>
@@ -252,23 +244,23 @@
         <w:pStyle w:val="Heading1"/>
         <w:contextualSpacing w:val="0"/>
       </w:pPr>
-      <w:bookmarkStart w:id="3" w:name="_a7axs7ef6yeq" w:colFirst="0" w:colLast="0"/>
+      <w:bookmarkStart w:id="2" w:name="_a7axs7ef6yeq" w:colFirst="0" w:colLast="0"/>
+      <w:bookmarkEnd w:id="2"/>
+      <w:r>
+        <w:t>THE GAME</w:t>
+      </w:r>
+    </w:p>
+    <w:p>
+      <w:r>
+        <w:t>The game [Ngo and Smith (2016)] occurs among groups of 4 people and consists of 10 periods. Each period has two stages: an investment stage and a contribution stage. At the start of every period, all players receive endowments of 10.</w:t>
+      </w:r>
+    </w:p>
+    <w:p>
+      <w:pPr>
+        <w:pStyle w:val="Heading2"/>
+      </w:pPr>
+      <w:bookmarkStart w:id="3" w:name="_ajmmghmwcabf" w:colFirst="0" w:colLast="0"/>
       <w:bookmarkEnd w:id="3"/>
-      <w:r>
-        <w:t>THE GAME</w:t>
-      </w:r>
-    </w:p>
-    <w:p>
-      <w:r>
-        <w:t>The game [Ngo and Smith (2016)] occurs among groups of 4 people and consists of 10 periods. Each period has two stages: an investment stage and a contribution stage. At the start of every period, all players receive endowments of 10.</w:t>
-      </w:r>
-    </w:p>
-    <w:p>
-      <w:pPr>
-        <w:pStyle w:val="Heading2"/>
-      </w:pPr>
-      <w:bookmarkStart w:id="4" w:name="_ajmmghmwcabf" w:colFirst="0" w:colLast="0"/>
-      <w:bookmarkEnd w:id="4"/>
       <w:r>
         <w:t>Investment Stage</w:t>
       </w:r>
@@ -533,8 +525,8 @@
         <w:pStyle w:val="Heading2"/>
         <w:contextualSpacing w:val="0"/>
       </w:pPr>
-      <w:bookmarkStart w:id="5" w:name="_tezcd69l0522" w:colFirst="0" w:colLast="0"/>
-      <w:bookmarkEnd w:id="5"/>
+      <w:bookmarkStart w:id="4" w:name="_tezcd69l0522" w:colFirst="0" w:colLast="0"/>
+      <w:bookmarkEnd w:id="4"/>
       <w:r>
         <w:t>Contribution Stage</w:t>
       </w:r>
@@ -2269,8 +2261,8 @@
         <w:pStyle w:val="Heading1"/>
         <w:contextualSpacing w:val="0"/>
       </w:pPr>
-      <w:bookmarkStart w:id="6" w:name="_ocbewq7fl2bm" w:colFirst="0" w:colLast="0"/>
-      <w:bookmarkEnd w:id="6"/>
+      <w:bookmarkStart w:id="5" w:name="_ocbewq7fl2bm" w:colFirst="0" w:colLast="0"/>
+      <w:bookmarkEnd w:id="5"/>
       <w:r>
         <w:lastRenderedPageBreak/>
         <w:t xml:space="preserve">POTENTIAL OUTCOMES </w:t>
@@ -2285,8 +2277,8 @@
       <w:pPr>
         <w:pStyle w:val="Heading2"/>
       </w:pPr>
-      <w:bookmarkStart w:id="7" w:name="_gwdn05ht1va3" w:colFirst="0" w:colLast="0"/>
-      <w:bookmarkEnd w:id="7"/>
+      <w:bookmarkStart w:id="6" w:name="_gwdn05ht1va3" w:colFirst="0" w:colLast="0"/>
+      <w:bookmarkEnd w:id="6"/>
       <w:r>
         <w:t>Lowest payoff outcome</w:t>
       </w:r>
@@ -2310,10 +2302,10 @@
           <w:noProof/>
         </w:rPr>
         <w:drawing>
-          <wp:inline distT="114300" distB="114300" distL="114300" distR="114300" wp14:anchorId="6EE30400" wp14:editId="161D588F">
-            <wp:extent cx="5427461" cy="3352800"/>
+          <wp:inline distT="114300" distB="114300" distL="114300" distR="114300" wp14:anchorId="6EE30400" wp14:editId="2FF989AE">
+            <wp:extent cx="5396411" cy="3352800"/>
             <wp:effectExtent l="0" t="0" r="0" b="0"/>
-            <wp:docPr id="2" name="image07.png" title="Points scored"/>
+            <wp:docPr id="2" name="image07.png"/>
             <wp:cNvGraphicFramePr/>
             <a:graphic xmlns:a="http://schemas.openxmlformats.org/drawingml/2006/main">
               <a:graphicData uri="http://schemas.openxmlformats.org/drawingml/2006/picture">
@@ -2323,8 +2315,13 @@
                     <pic:cNvPicPr preferRelativeResize="0"/>
                   </pic:nvPicPr>
                   <pic:blipFill>
-                    <a:blip r:embed="rId8"/>
-                    <a:srcRect/>
+                    <a:blip r:embed="rId8">
+                      <a:extLst>
+                        <a:ext uri="{28A0092B-C50C-407E-A947-70E740481C1C}">
+                          <a14:useLocalDpi xmlns:a14="http://schemas.microsoft.com/office/drawing/2010/main" val="0"/>
+                        </a:ext>
+                      </a:extLst>
+                    </a:blip>
                     <a:stretch>
                       <a:fillRect/>
                     </a:stretch>
@@ -2332,7 +2329,7 @@
                   <pic:spPr>
                     <a:xfrm>
                       <a:off x="0" y="0"/>
-                      <a:ext cx="5427461" cy="3352800"/>
+                      <a:ext cx="5396411" cy="3352800"/>
                     </a:xfrm>
                     <a:prstGeom prst="rect">
                       <a:avLst/>
@@ -2370,8 +2367,8 @@
         <w:pStyle w:val="Heading2"/>
         <w:contextualSpacing w:val="0"/>
       </w:pPr>
-      <w:bookmarkStart w:id="8" w:name="_2rbob9bso6o3" w:colFirst="0" w:colLast="0"/>
-      <w:bookmarkEnd w:id="8"/>
+      <w:bookmarkStart w:id="7" w:name="_2rbob9bso6o3" w:colFirst="0" w:colLast="0"/>
+      <w:bookmarkEnd w:id="7"/>
       <w:r>
         <w:t>Nash Equilibria</w:t>
       </w:r>
@@ -2453,8 +2450,8 @@
         <w:pStyle w:val="Heading3"/>
         <w:contextualSpacing w:val="0"/>
       </w:pPr>
-      <w:bookmarkStart w:id="9" w:name="_3cmevnhelevi" w:colFirst="0" w:colLast="0"/>
-      <w:bookmarkEnd w:id="9"/>
+      <w:bookmarkStart w:id="8" w:name="_3cmevnhelevi" w:colFirst="0" w:colLast="0"/>
+      <w:bookmarkEnd w:id="8"/>
       <w:r>
         <w:t>General strategy</w:t>
       </w:r>
@@ -2976,8 +2973,8 @@
       <w:pPr>
         <w:pStyle w:val="Heading3"/>
       </w:pPr>
-      <w:bookmarkStart w:id="10" w:name="_rk36tffvthpp" w:colFirst="0" w:colLast="0"/>
-      <w:bookmarkEnd w:id="10"/>
+      <w:bookmarkStart w:id="9" w:name="_rk36tffvthpp" w:colFirst="0" w:colLast="0"/>
+      <w:bookmarkEnd w:id="9"/>
       <w:r>
         <w:lastRenderedPageBreak/>
         <w:t>Special cases</w:t>
@@ -3076,10 +3073,10 @@
           <w:noProof/>
         </w:rPr>
         <w:drawing>
-          <wp:inline distT="114300" distB="114300" distL="114300" distR="114300" wp14:anchorId="7EDB106E" wp14:editId="35124BCA">
-            <wp:extent cx="5715000" cy="3533775"/>
-            <wp:effectExtent l="0" t="0" r="0" b="0"/>
-            <wp:docPr id="1" name="image02.png" title="Nash Equilibrium 120"/>
+          <wp:inline distT="114300" distB="114300" distL="114300" distR="114300" wp14:anchorId="7EDB106E" wp14:editId="4100B109">
+            <wp:extent cx="5687695" cy="3533775"/>
+            <wp:effectExtent l="0" t="0" r="1905" b="0"/>
+            <wp:docPr id="1" name="image02.png"/>
             <wp:cNvGraphicFramePr/>
             <a:graphic xmlns:a="http://schemas.openxmlformats.org/drawingml/2006/main">
               <a:graphicData uri="http://schemas.openxmlformats.org/drawingml/2006/picture">
@@ -3089,8 +3086,13 @@
                     <pic:cNvPicPr preferRelativeResize="0"/>
                   </pic:nvPicPr>
                   <pic:blipFill>
-                    <a:blip r:embed="rId9"/>
-                    <a:srcRect/>
+                    <a:blip r:embed="rId9">
+                      <a:extLst>
+                        <a:ext uri="{28A0092B-C50C-407E-A947-70E740481C1C}">
+                          <a14:useLocalDpi xmlns:a14="http://schemas.microsoft.com/office/drawing/2010/main" val="0"/>
+                        </a:ext>
+                      </a:extLst>
+                    </a:blip>
                     <a:stretch>
                       <a:fillRect/>
                     </a:stretch>
@@ -3098,7 +3100,7 @@
                   <pic:spPr>
                     <a:xfrm>
                       <a:off x="0" y="0"/>
-                      <a:ext cx="5715000" cy="3533775"/>
+                      <a:ext cx="5687695" cy="3533775"/>
                     </a:xfrm>
                     <a:prstGeom prst="rect">
                       <a:avLst/>
@@ -3157,10 +3159,10 @@
         </w:rPr>
         <w:lastRenderedPageBreak/>
         <w:drawing>
-          <wp:inline distT="114300" distB="114300" distL="114300" distR="114300" wp14:anchorId="19F259BB" wp14:editId="01690A24">
-            <wp:extent cx="5715000" cy="3533775"/>
+          <wp:inline distT="114300" distB="114300" distL="114300" distR="114300" wp14:anchorId="19F259BB" wp14:editId="442FB03A">
+            <wp:extent cx="5673199" cy="3533775"/>
             <wp:effectExtent l="0" t="0" r="0" b="0"/>
-            <wp:docPr id="5" name="image10.png" title="Nash Equilibrium 100"/>
+            <wp:docPr id="5" name="image10.png"/>
             <wp:cNvGraphicFramePr/>
             <a:graphic xmlns:a="http://schemas.openxmlformats.org/drawingml/2006/main">
               <a:graphicData uri="http://schemas.openxmlformats.org/drawingml/2006/picture">
@@ -3170,8 +3172,13 @@
                     <pic:cNvPicPr preferRelativeResize="0"/>
                   </pic:nvPicPr>
                   <pic:blipFill>
-                    <a:blip r:embed="rId10"/>
-                    <a:srcRect/>
+                    <a:blip r:embed="rId10">
+                      <a:extLst>
+                        <a:ext uri="{28A0092B-C50C-407E-A947-70E740481C1C}">
+                          <a14:useLocalDpi xmlns:a14="http://schemas.microsoft.com/office/drawing/2010/main" val="0"/>
+                        </a:ext>
+                      </a:extLst>
+                    </a:blip>
                     <a:stretch>
                       <a:fillRect/>
                     </a:stretch>
@@ -3179,7 +3186,7 @@
                   <pic:spPr>
                     <a:xfrm>
                       <a:off x="0" y="0"/>
-                      <a:ext cx="5715000" cy="3533775"/>
+                      <a:ext cx="5673199" cy="3533775"/>
                     </a:xfrm>
                     <a:prstGeom prst="rect">
                       <a:avLst/>
@@ -3459,10 +3466,10 @@
         </w:rPr>
         <w:lastRenderedPageBreak/>
         <w:drawing>
-          <wp:inline distT="114300" distB="114300" distL="114300" distR="114300" wp14:anchorId="35B6CB30" wp14:editId="409DCE8D">
-            <wp:extent cx="5715000" cy="3533775"/>
+          <wp:inline distT="114300" distB="114300" distL="114300" distR="114300" wp14:anchorId="35B6CB30" wp14:editId="24B612D9">
+            <wp:extent cx="5692707" cy="3533775"/>
             <wp:effectExtent l="0" t="0" r="0" b="0"/>
-            <wp:docPr id="3" name="image08.png" title="Nash Equilibrium 30"/>
+            <wp:docPr id="3" name="image08.png"/>
             <wp:cNvGraphicFramePr/>
             <a:graphic xmlns:a="http://schemas.openxmlformats.org/drawingml/2006/main">
               <a:graphicData uri="http://schemas.openxmlformats.org/drawingml/2006/picture">
@@ -3472,8 +3479,13 @@
                     <pic:cNvPicPr preferRelativeResize="0"/>
                   </pic:nvPicPr>
                   <pic:blipFill>
-                    <a:blip r:embed="rId11"/>
-                    <a:srcRect/>
+                    <a:blip r:embed="rId11">
+                      <a:extLst>
+                        <a:ext uri="{28A0092B-C50C-407E-A947-70E740481C1C}">
+                          <a14:useLocalDpi xmlns:a14="http://schemas.microsoft.com/office/drawing/2010/main" val="0"/>
+                        </a:ext>
+                      </a:extLst>
+                    </a:blip>
                     <a:stretch>
                       <a:fillRect/>
                     </a:stretch>
@@ -3481,7 +3493,7 @@
                   <pic:spPr>
                     <a:xfrm>
                       <a:off x="0" y="0"/>
-                      <a:ext cx="5715000" cy="3533775"/>
+                      <a:ext cx="5692707" cy="3533775"/>
                     </a:xfrm>
                     <a:prstGeom prst="rect">
                       <a:avLst/>
@@ -3519,8 +3531,8 @@
         <w:pStyle w:val="Heading2"/>
         <w:contextualSpacing w:val="0"/>
       </w:pPr>
-      <w:bookmarkStart w:id="11" w:name="_14e461au7t3m" w:colFirst="0" w:colLast="0"/>
-      <w:bookmarkEnd w:id="11"/>
+      <w:bookmarkStart w:id="10" w:name="_14e461au7t3m" w:colFirst="0" w:colLast="0"/>
+      <w:bookmarkEnd w:id="10"/>
       <w:r>
         <w:t>Socially optimal behavior</w:t>
       </w:r>
@@ -3530,8 +3542,8 @@
         <w:pStyle w:val="Heading3"/>
         <w:contextualSpacing w:val="0"/>
       </w:pPr>
-      <w:bookmarkStart w:id="12" w:name="_tqrmu2h61qb0" w:colFirst="0" w:colLast="0"/>
-      <w:bookmarkEnd w:id="12"/>
+      <w:bookmarkStart w:id="11" w:name="_tqrmu2h61qb0" w:colFirst="0" w:colLast="0"/>
+      <w:bookmarkEnd w:id="11"/>
       <w:r>
         <w:t>The mathematical model</w:t>
       </w:r>
@@ -5048,8 +5060,8 @@
         <w:pStyle w:val="Heading3"/>
         <w:contextualSpacing w:val="0"/>
       </w:pPr>
-      <w:bookmarkStart w:id="13" w:name="_jh0cnsja5pep" w:colFirst="0" w:colLast="0"/>
-      <w:bookmarkEnd w:id="13"/>
+      <w:bookmarkStart w:id="12" w:name="_jh0cnsja5pep" w:colFirst="0" w:colLast="0"/>
+      <w:bookmarkEnd w:id="12"/>
       <w:r>
         <w:t>The computational model</w:t>
       </w:r>
@@ -5203,19 +5215,7 @@
           <w:rPr>
             <w:rFonts w:ascii="Cambria Math" w:hAnsi="Cambria Math"/>
           </w:rPr>
-          <m:t>p∈</m:t>
-        </m:r>
-        <m:r>
-          <w:rPr>
-            <w:rFonts w:ascii="Cambria Math" w:hAnsi="Cambria Math"/>
-          </w:rPr>
-          <m:t xml:space="preserve"> </m:t>
-        </m:r>
-        <m:r>
-          <w:rPr>
-            <w:rFonts w:ascii="Cambria Math" w:hAnsi="Cambria Math"/>
-          </w:rPr>
-          <m:t>[0.1,1.0]</m:t>
+          <m:t>p∈ [0.1,1.0]</m:t>
         </m:r>
       </m:oMath>
       <w:r>
@@ -5328,10 +5328,10 @@
           <w:noProof/>
         </w:rPr>
         <w:drawing>
-          <wp:inline distT="114300" distB="114300" distL="114300" distR="114300" wp14:anchorId="0109BB90" wp14:editId="6D6D2999">
-            <wp:extent cx="5644683" cy="3485515"/>
+          <wp:inline distT="114300" distB="114300" distL="114300" distR="114300" wp14:anchorId="0109BB90" wp14:editId="5FA944A0">
+            <wp:extent cx="5644683" cy="3482241"/>
             <wp:effectExtent l="0" t="0" r="0" b="0"/>
-            <wp:docPr id="4" name="image09.png" title="Simulation Results"/>
+            <wp:docPr id="4" name="image09.png"/>
             <wp:cNvGraphicFramePr/>
             <a:graphic xmlns:a="http://schemas.openxmlformats.org/drawingml/2006/main">
               <a:graphicData uri="http://schemas.openxmlformats.org/drawingml/2006/picture">
@@ -5341,8 +5341,13 @@
                     <pic:cNvPicPr preferRelativeResize="0"/>
                   </pic:nvPicPr>
                   <pic:blipFill>
-                    <a:blip r:embed="rId12"/>
-                    <a:srcRect/>
+                    <a:blip r:embed="rId12">
+                      <a:extLst>
+                        <a:ext uri="{28A0092B-C50C-407E-A947-70E740481C1C}">
+                          <a14:useLocalDpi xmlns:a14="http://schemas.microsoft.com/office/drawing/2010/main" val="0"/>
+                        </a:ext>
+                      </a:extLst>
+                    </a:blip>
                     <a:stretch>
                       <a:fillRect/>
                     </a:stretch>
@@ -5350,7 +5355,7 @@
                   <pic:spPr>
                     <a:xfrm>
                       <a:off x="0" y="0"/>
-                      <a:ext cx="5644683" cy="3485515"/>
+                      <a:ext cx="5644683" cy="3482241"/>
                     </a:xfrm>
                     <a:prstGeom prst="rect">
                       <a:avLst/>
@@ -5389,8 +5394,8 @@
         <w:pStyle w:val="Heading3"/>
         <w:contextualSpacing w:val="0"/>
       </w:pPr>
-      <w:bookmarkStart w:id="14" w:name="_2f5b003lxmr5" w:colFirst="0" w:colLast="0"/>
-      <w:bookmarkEnd w:id="14"/>
+      <w:bookmarkStart w:id="13" w:name="_2f5b003lxmr5" w:colFirst="0" w:colLast="0"/>
+      <w:bookmarkEnd w:id="13"/>
       <w:r>
         <w:t>Regression Analysis</w:t>
       </w:r>
@@ -6096,7 +6101,12 @@
         </m:r>
       </m:oMath>
       <w:r>
-        <w:t xml:space="preserve"> is the stage when players switch to contributing. The number before the decimal point defines a period. The number after the decimal point defines an investment in that period.</w:t>
+        <w:t xml:space="preserve"> is the stage when players switch to contributing. The number before the decimal point defines a period. The number after the dec</w:t>
+      </w:r>
+      <w:bookmarkStart w:id="14" w:name="_GoBack"/>
+      <w:bookmarkEnd w:id="14"/>
+      <w:r>
+        <w:t>imal point defines an investment in that period.</w:t>
       </w:r>
     </w:p>
     <w:p>
@@ -6524,10 +6534,10 @@
         </w:rPr>
         <w:lastRenderedPageBreak/>
         <w:drawing>
-          <wp:inline distT="114300" distB="114300" distL="114300" distR="114300" wp14:anchorId="0FE1CBD2" wp14:editId="6454F241">
-            <wp:extent cx="5715000" cy="3533775"/>
-            <wp:effectExtent l="0" t="0" r="0" b="0"/>
-            <wp:docPr id="6" name="image11.png" title="Socially Optimal Outcome"/>
+          <wp:inline distT="114300" distB="114300" distL="114300" distR="114300" wp14:anchorId="0FE1CBD2" wp14:editId="3D6AEAC3">
+            <wp:extent cx="5715000" cy="3529852"/>
+            <wp:effectExtent l="0" t="0" r="0" b="1270"/>
+            <wp:docPr id="6" name="image11.png"/>
             <wp:cNvGraphicFramePr/>
             <a:graphic xmlns:a="http://schemas.openxmlformats.org/drawingml/2006/main">
               <a:graphicData uri="http://schemas.openxmlformats.org/drawingml/2006/picture">
@@ -6537,8 +6547,13 @@
                     <pic:cNvPicPr preferRelativeResize="0"/>
                   </pic:nvPicPr>
                   <pic:blipFill>
-                    <a:blip r:embed="rId14"/>
-                    <a:srcRect/>
+                    <a:blip r:embed="rId14">
+                      <a:extLst>
+                        <a:ext uri="{28A0092B-C50C-407E-A947-70E740481C1C}">
+                          <a14:useLocalDpi xmlns:a14="http://schemas.microsoft.com/office/drawing/2010/main" val="0"/>
+                        </a:ext>
+                      </a:extLst>
+                    </a:blip>
                     <a:stretch>
                       <a:fillRect/>
                     </a:stretch>
@@ -6546,7 +6561,7 @@
                   <pic:spPr>
                     <a:xfrm>
                       <a:off x="0" y="0"/>
-                      <a:ext cx="5715000" cy="3533775"/>
+                      <a:ext cx="5715000" cy="3529852"/>
                     </a:xfrm>
                     <a:prstGeom prst="rect">
                       <a:avLst/>
@@ -6652,42 +6667,143 @@
     </w:p>
     <w:p>
       <w:r>
-        <w:t>Isaac, R.M. and Walker, J.M. (1988). Group size effects of public goods provision: An experimental examination. Quarterly Journal of Economics, 103(1), 179–199.</w:t>
-      </w:r>
-    </w:p>
-    <w:p>
-      <w:r>
-        <w:t>John Nash (1951). Non-Cooperative Games. The Annals of Mathematics, Second Series, Volume 54, Issue 2 (Sep., 1951), 286-295</w:t>
-      </w:r>
-    </w:p>
-    <w:p>
-      <w:r>
-        <w:t>Robert Gibbons (1997). An Introduction to Applicable Game Theory. The Journal of Economic Perspectives, Vol. 11, No. 1. (Winter, 1997), pp. 127-149.</w:t>
-      </w:r>
-    </w:p>
-    <w:p>
-      <w:r>
-        <w:t>Marwell and Ames (1981). Economists Free Ride, Does Anyone Else? Journal of Public Economics 15 (1981) 295-310. North-Holland Publishing Company.</w:t>
-      </w:r>
-    </w:p>
-    <w:p>
-      <w:r>
-        <w:t>Mark R. Isaac, James M. Walker and Susan H. Thomas (1984). Divergent Evidence on Free Riding: An Experimental Examination of Possible Explanations. Public Choice (pre-1986), May 1984, p. 113.</w:t>
-      </w:r>
-    </w:p>
-    <w:p>
-      <w:r>
-        <w:t xml:space="preserve">John O Ledyard (1995). Public Goods: A Survey on Experimental Research. Games and Economic Behavior, 07/1995, Volume 10, Issue 1. </w:t>
-      </w:r>
-    </w:p>
-    <w:p>
-      <w:r>
-        <w:t>Ananish Chaudhuri (2011). Sustaining Cooperation in Laboratory Public Goods Experiments: a Selective Survey of the Literature. Experimental Economics, 03/2011, Volume 14, Issue 1.</w:t>
-      </w:r>
-    </w:p>
-    <w:p>
-      <w:r>
-        <w:t>Ngo and Smith (2016). Investing in Durable Technologies for Producing Public Goods. Worcester Polytechnic Institute.</w:t>
+        <w:t>Chaudhuri</w:t>
+      </w:r>
+      <w:r>
+        <w:t>, A.</w:t>
+      </w:r>
+      <w:r>
+        <w:t xml:space="preserve"> (2011). Sustaining Cooperation in Laboratory Public Goods Experiments: </w:t>
+      </w:r>
+      <w:proofErr w:type="gramStart"/>
+      <w:r>
+        <w:t>a</w:t>
+      </w:r>
+      <w:proofErr w:type="gramEnd"/>
+      <w:r>
+        <w:t xml:space="preserve"> Selective Survey of the Literature. Experimental Economics, 03/2011, Volume 14, Issue 1.</w:t>
+      </w:r>
+    </w:p>
+    <w:p>
+      <w:r>
+        <w:t>Gibbons</w:t>
+      </w:r>
+      <w:r>
+        <w:t>, R.</w:t>
+      </w:r>
+      <w:r>
+        <w:t xml:space="preserve"> (1997). An Introduction to Applicable Game Theory. The Journal of Economic Perspectives, Vol. 11, No. 1. (Winter, 1997), pp. 127-149.</w:t>
+      </w:r>
+    </w:p>
+    <w:p>
+      <w:r>
+        <w:t>Isaac, R.</w:t>
+      </w:r>
+      <w:r>
+        <w:t xml:space="preserve"> </w:t>
+      </w:r>
+      <w:r>
+        <w:t>M. and Walker, J.</w:t>
+      </w:r>
+      <w:r>
+        <w:t xml:space="preserve"> </w:t>
+      </w:r>
+      <w:r>
+        <w:t>M. (1988). Group size effects of public goods provision: An experimental examination. Quarterly Journal of Economics, 103(1), 179–199.</w:t>
+      </w:r>
+    </w:p>
+    <w:p>
+      <w:r>
+        <w:t>Isaac,</w:t>
+      </w:r>
+      <w:r>
+        <w:t xml:space="preserve"> R. M.,</w:t>
+      </w:r>
+      <w:r>
+        <w:t xml:space="preserve"> Walker, J.</w:t>
+      </w:r>
+      <w:r>
+        <w:t xml:space="preserve"> </w:t>
+      </w:r>
+      <w:r>
+        <w:t>M. and Thomas S</w:t>
+      </w:r>
+      <w:r>
+        <w:t>.</w:t>
+      </w:r>
+      <w:r>
+        <w:t xml:space="preserve"> H. (1984). Divergent Evidence on Free Riding: An Experimental Examination of Possible Explanations. Public Choice (pre-1986), May 1984, p. 113.</w:t>
+      </w:r>
+    </w:p>
+    <w:p>
+      <w:r>
+        <w:t>Ledyard</w:t>
+      </w:r>
+      <w:r>
+        <w:t>, J. O.</w:t>
+      </w:r>
+      <w:r>
+        <w:t xml:space="preserve"> (1995). Public Goods: A Survey on Experimental Research. Games and Economic Behavior, 07/1995, Volume 10, Issue 1. </w:t>
+      </w:r>
+    </w:p>
+    <w:p>
+      <w:r>
+        <w:t>Marwell</w:t>
+      </w:r>
+      <w:r>
+        <w:t>, G.</w:t>
+      </w:r>
+      <w:r>
+        <w:t xml:space="preserve"> and Ames</w:t>
+      </w:r>
+      <w:r>
+        <w:t xml:space="preserve"> R. E</w:t>
+      </w:r>
+      <w:r>
+        <w:t xml:space="preserve"> (1981). Economists Free Ride, Does Anyone Else? Journal of Public Economics 15 (1981) 295-310. North-Holland Publishing Company.</w:t>
+      </w:r>
+    </w:p>
+    <w:p>
+      <w:r>
+        <w:t>Nash</w:t>
+      </w:r>
+      <w:r>
+        <w:t>, J.</w:t>
+      </w:r>
+      <w:r>
+        <w:t xml:space="preserve"> (1951). Non-Cooperative Games. The Annals of Mathematics, Second Series, Volume 54, Issue 2 (Sep., 1951), 286-295</w:t>
+      </w:r>
+    </w:p>
+    <w:p>
+      <w:r>
+        <w:t>Ngo</w:t>
+      </w:r>
+      <w:r>
+        <w:t>, J.</w:t>
+      </w:r>
+      <w:r>
+        <w:t xml:space="preserve"> and Smith</w:t>
+      </w:r>
+      <w:r>
+        <w:t>, A.</w:t>
+      </w:r>
+      <w:r>
+        <w:t xml:space="preserve"> (2017</w:t>
+      </w:r>
+      <w:r>
+        <w:t xml:space="preserve">). </w:t>
+      </w:r>
+      <w:r>
+        <w:t>A Public Good Game with Endogenous Technological Growth</w:t>
+      </w:r>
+      <w:r>
+        <w:t>. Worcester Polytechnic Institute</w:t>
+      </w:r>
+      <w:r>
+        <w:t xml:space="preserve"> Working Paper</w:t>
+      </w:r>
+      <w:r>
+        <w:t>.</w:t>
       </w:r>
     </w:p>
     <w:p>
@@ -9279,7 +9395,7 @@
       <w:rPr>
         <w:noProof/>
       </w:rPr>
-      <w:t>3</w:t>
+      <w:t>13</w:t>
     </w:r>
     <w:r>
       <w:fldChar w:fldCharType="end"/>
@@ -11250,7 +11366,7 @@
 </file>
 
 <file path=customXml/itemProps1.xml><?xml version="1.0" encoding="utf-8"?>
-<ds:datastoreItem xmlns:ds="http://schemas.openxmlformats.org/officeDocument/2006/customXml" ds:itemID="{CA8B2845-B9E4-804E-B55D-6A8AD68EF4C1}">
+<ds:datastoreItem xmlns:ds="http://schemas.openxmlformats.org/officeDocument/2006/customXml" ds:itemID="{5337280B-452C-F94C-8E1F-DAC7D5A2AD0D}">
   <ds:schemaRefs>
     <ds:schemaRef ds:uri="http://schemas.openxmlformats.org/officeDocument/2006/bibliography"/>
   </ds:schemaRefs>

</xml_diff>